<commit_message>
This is a poem that am committing
</commit_message>
<xml_diff>
--- a/POEMS/POEMS.docx
+++ b/POEMS/POEMS.docx
@@ -186,152 +186,148 @@
       <w:r>
         <w:t>cannot</w:t>
       </w:r>
+      <w:r>
+        <w:t xml:space="preserve"> smell this burning dream</w:t>
+      </w:r>
+    </w:p>
+    <w:p>
+      <w:pPr>
+        <w:jc w:val="right"/>
+      </w:pPr>
+    </w:p>
+    <w:p>
+      <w:pPr>
+        <w:jc w:val="right"/>
+      </w:pPr>
+      <w:r>
+        <w:t xml:space="preserve">This 26 years old </w:t>
+      </w:r>
+      <w:r>
+        <w:t>bone quake</w:t>
+      </w:r>
+      <w:r>
+        <w:t xml:space="preserve"> and crack in the shame of surrender</w:t>
+      </w:r>
+    </w:p>
+    <w:p>
+      <w:pPr>
+        <w:jc w:val="right"/>
+      </w:pPr>
+      <w:r>
+        <w:t xml:space="preserve">MY breath </w:t>
+      </w:r>
+    </w:p>
+    <w:p>
+      <w:pPr>
+        <w:jc w:val="right"/>
+      </w:pPr>
+    </w:p>
+    <w:p>
+      <w:pPr>
+        <w:jc w:val="right"/>
+      </w:pPr>
+    </w:p>
+    <w:p>
+      <w:pPr>
+        <w:jc w:val="right"/>
+      </w:pPr>
+      <w:r>
+        <w:t>I believe more and more when I become one of them</w:t>
+      </w:r>
+    </w:p>
+    <w:p>
+      <w:pPr>
+        <w:jc w:val="right"/>
+      </w:pPr>
+    </w:p>
+    <w:p>
+      <w:pPr>
+        <w:jc w:val="right"/>
+      </w:pPr>
+      <w:r>
+        <w:t>Words lose meaning and beauty</w:t>
+      </w:r>
+    </w:p>
+    <w:p>
+      <w:pPr>
+        <w:jc w:val="right"/>
+      </w:pPr>
+    </w:p>
+    <w:p>
+      <w:pPr>
+        <w:jc w:val="right"/>
+      </w:pPr>
+      <w:r>
+        <w:t xml:space="preserve">It will be </w:t>
+      </w:r>
+      <w:r>
+        <w:t>beautifully</w:t>
+      </w:r>
+      <w:r>
+        <w:t xml:space="preserve"> to run but nobody runs anymore</w:t>
+      </w:r>
+    </w:p>
+    <w:p>
+      <w:pPr>
+        <w:jc w:val="right"/>
+      </w:pPr>
+      <w:r>
+        <w:lastRenderedPageBreak/>
+        <w:t>How I desire to run to the edges of this world and weep</w:t>
+      </w:r>
+    </w:p>
+    <w:p>
+      <w:pPr>
+        <w:jc w:val="right"/>
+      </w:pPr>
+      <w:r>
+        <w:t xml:space="preserve">To read my </w:t>
+      </w:r>
+      <w:r>
+        <w:t>skin, for</w:t>
+      </w:r>
+      <w:r>
+        <w:t xml:space="preserve"> </w:t>
+      </w:r>
+      <w:r>
+        <w:t>who I</w:t>
+      </w:r>
+      <w:r>
+        <w:t xml:space="preserve"> </w:t>
+      </w:r>
+      <w:r>
+        <w:t>was becoming</w:t>
+      </w:r>
+      <w:r>
+        <w:t xml:space="preserve"> </w:t>
+      </w:r>
+    </w:p>
+    <w:p>
+      <w:pPr>
+        <w:jc w:val="right"/>
+      </w:pPr>
+    </w:p>
+    <w:p>
+      <w:pPr>
+        <w:jc w:val="right"/>
+      </w:pPr>
+      <w:r>
+        <w:t>Yet,</w:t>
+      </w:r>
+      <w:r>
+        <w:t xml:space="preserve"> I </w:t>
+      </w:r>
+      <w:r>
+        <w:t>have neither</w:t>
+      </w:r>
+      <w:r>
+        <w:t xml:space="preserve"> the </w:t>
+      </w:r>
+      <w:r>
+        <w:t>strength nor them</w:t>
+      </w:r>
       <w:bookmarkStart w:id="0" w:name="_GoBack"/>
       <w:bookmarkEnd w:id="0"/>
-      <w:r>
-        <w:t xml:space="preserve"> smell this burning dream</w:t>
-      </w:r>
-    </w:p>
-    <w:p>
-      <w:pPr>
-        <w:jc w:val="right"/>
-      </w:pPr>
-    </w:p>
-    <w:p>
-      <w:pPr>
-        <w:jc w:val="right"/>
-      </w:pPr>
-      <w:r>
-        <w:t xml:space="preserve">This 26 years old </w:t>
-      </w:r>
-      <w:proofErr w:type="gramStart"/>
-      <w:r>
-        <w:t xml:space="preserve">bone  </w:t>
-      </w:r>
-      <w:proofErr w:type="spellStart"/>
-      <w:r>
-        <w:t>queke</w:t>
-      </w:r>
-      <w:proofErr w:type="spellEnd"/>
-      <w:proofErr w:type="gramEnd"/>
-      <w:r>
-        <w:t xml:space="preserve"> and crack in the shame of surrender</w:t>
-      </w:r>
-    </w:p>
-    <w:p>
-      <w:pPr>
-        <w:jc w:val="right"/>
-      </w:pPr>
-      <w:r>
-        <w:t xml:space="preserve">MY breath </w:t>
-      </w:r>
-    </w:p>
-    <w:p>
-      <w:pPr>
-        <w:jc w:val="right"/>
-      </w:pPr>
-    </w:p>
-    <w:p>
-      <w:pPr>
-        <w:jc w:val="right"/>
-      </w:pPr>
-    </w:p>
-    <w:p>
-      <w:pPr>
-        <w:jc w:val="right"/>
-      </w:pPr>
-      <w:r>
-        <w:t>I believe more and more when I become one of them</w:t>
-      </w:r>
-    </w:p>
-    <w:p>
-      <w:pPr>
-        <w:jc w:val="right"/>
-      </w:pPr>
-    </w:p>
-    <w:p>
-      <w:pPr>
-        <w:jc w:val="right"/>
-      </w:pPr>
-      <w:r>
-        <w:t>Words lose meaning and beauty</w:t>
-      </w:r>
-    </w:p>
-    <w:p>
-      <w:pPr>
-        <w:jc w:val="right"/>
-      </w:pPr>
-    </w:p>
-    <w:p>
-      <w:pPr>
-        <w:jc w:val="right"/>
-      </w:pPr>
-      <w:r>
-        <w:t xml:space="preserve">It will be </w:t>
-      </w:r>
-      <w:r>
-        <w:t>beautifully</w:t>
-      </w:r>
-      <w:r>
-        <w:t xml:space="preserve"> to run but nobody runs anymore</w:t>
-      </w:r>
-    </w:p>
-    <w:p>
-      <w:pPr>
-        <w:jc w:val="right"/>
-      </w:pPr>
-      <w:r>
-        <w:lastRenderedPageBreak/>
-        <w:t>How I desire to run to the edges of this world and weep</w:t>
-      </w:r>
-    </w:p>
-    <w:p>
-      <w:pPr>
-        <w:jc w:val="right"/>
-      </w:pPr>
-      <w:r>
-        <w:t xml:space="preserve">To read my </w:t>
-      </w:r>
-      <w:r>
-        <w:t>skin, for</w:t>
-      </w:r>
-      <w:r>
-        <w:t xml:space="preserve"> </w:t>
-      </w:r>
-      <w:r>
-        <w:t>who I</w:t>
-      </w:r>
-      <w:r>
-        <w:t xml:space="preserve"> </w:t>
-      </w:r>
-      <w:r>
-        <w:t>was becoming</w:t>
-      </w:r>
-      <w:r>
-        <w:t xml:space="preserve"> </w:t>
-      </w:r>
-    </w:p>
-    <w:p>
-      <w:pPr>
-        <w:jc w:val="right"/>
-      </w:pPr>
-    </w:p>
-    <w:p>
-      <w:pPr>
-        <w:jc w:val="right"/>
-      </w:pPr>
-      <w:r>
-        <w:t>Yet,</w:t>
-      </w:r>
-      <w:r>
-        <w:t xml:space="preserve"> I </w:t>
-      </w:r>
-      <w:r>
-        <w:t>have neither</w:t>
-      </w:r>
-      <w:r>
-        <w:t xml:space="preserve"> the </w:t>
-      </w:r>
     </w:p>
     <w:p>
       <w:pPr>
@@ -384,11 +380,9 @@
       <w:r>
         <w:t xml:space="preserve">One night I </w:t>
       </w:r>
-      <w:proofErr w:type="gramStart"/>
-      <w:r>
-        <w:t>fear  they</w:t>
-      </w:r>
-      <w:proofErr w:type="gramEnd"/>
+      <w:r>
+        <w:t>fear they</w:t>
+      </w:r>
       <w:r>
         <w:t xml:space="preserve"> shall   here the same screams here</w:t>
       </w:r>

</xml_diff>